<commit_message>
complete show archivements, draw new cdm, update database demon
</commit_message>
<xml_diff>
--- a/CT271_B2105568_BaoCaoNienLuan.docx
+++ b/CT271_B2105568_BaoCaoNienLuan.docx
@@ -3956,20 +3956,36 @@
     <w:p>
       <w:pPr>
         <w:rPr>
+          <w:sz w:val="48"/>
+          <w:szCs w:val="48"/>
+          <w:lang w:val="en-US"/>
+        </w:rPr>
+        <w:sectPr>
+          <w:type w:val="continuous"/>
+          <w:pgSz w:w="11906" w:h="16838"/>
+          <w:pgMar w:top="1440" w:right="1440" w:bottom="1440" w:left="1440" w:header="720" w:footer="720" w:gutter="0"/>
+          <w:cols w:space="720"/>
+          <w:docGrid w:linePitch="360"/>
+        </w:sectPr>
+      </w:pPr>
+      <w:r>
+        <w:rPr>
+          <w:sz w:val="48"/>
+          <w:szCs w:val="48"/>
+          <w:lang w:val="en-US"/>
+        </w:rPr>
+        <w:br w:type="page"/>
+      </w:r>
+    </w:p>
+    <w:p>
+      <w:pPr>
+        <w:rPr>
           <w:rFonts w:asciiTheme="majorHAnsi" w:eastAsiaTheme="majorEastAsia" w:hAnsiTheme="majorHAnsi" w:cstheme="majorBidi"/>
           <w:sz w:val="48"/>
           <w:szCs w:val="48"/>
           <w:lang w:val="en-US"/>
         </w:rPr>
       </w:pPr>
-      <w:r>
-        <w:rPr>
-          <w:sz w:val="48"/>
-          <w:szCs w:val="48"/>
-          <w:lang w:val="en-US"/>
-        </w:rPr>
-        <w:br w:type="page"/>
-      </w:r>
     </w:p>
     <w:p>
       <w:pPr>
@@ -3989,7 +4005,6 @@
           <w:szCs w:val="48"/>
           <w:lang w:val="en-US"/>
         </w:rPr>
-        <w:lastRenderedPageBreak/>
         <w:t>CHƯƠNG III: DỮ LIỆU HỆ THỐNG</w:t>
       </w:r>
     </w:p>
@@ -4013,12 +4028,104 @@
       </w:pPr>
       <w:r>
         <w:rPr>
+          <w:lang w:val="en-US"/>
+        </w:rPr>
+        <w:drawing>
+          <wp:anchor distT="0" distB="0" distL="114300" distR="114300" simplePos="0" relativeHeight="251664384" behindDoc="0" locked="0" layoutInCell="1" allowOverlap="1">
+            <wp:simplePos x="0" y="0"/>
+            <wp:positionH relativeFrom="margin">
+              <wp:align>right</wp:align>
+            </wp:positionH>
+            <wp:positionV relativeFrom="paragraph">
+              <wp:posOffset>386080</wp:posOffset>
+            </wp:positionV>
+            <wp:extent cx="8863330" cy="3943350"/>
+            <wp:effectExtent l="0" t="0" r="0" b="0"/>
+            <wp:wrapTopAndBottom/>
+            <wp:docPr id="8" name="Picture 8"/>
+            <wp:cNvGraphicFramePr>
+              <a:graphicFrameLocks xmlns:a="http://schemas.openxmlformats.org/drawingml/2006/main" noChangeAspect="1"/>
+            </wp:cNvGraphicFramePr>
+            <a:graphic xmlns:a="http://schemas.openxmlformats.org/drawingml/2006/main">
+              <a:graphicData uri="http://schemas.openxmlformats.org/drawingml/2006/picture">
+                <pic:pic xmlns:pic="http://schemas.openxmlformats.org/drawingml/2006/picture">
+                  <pic:nvPicPr>
+                    <pic:cNvPr id="1" name=""/>
+                    <pic:cNvPicPr/>
+                  </pic:nvPicPr>
+                  <pic:blipFill>
+                    <a:blip r:embed="rId17">
+                      <a:extLst>
+                        <a:ext uri="{28A0092B-C50C-407E-A947-70E740481C1C}">
+                          <a14:useLocalDpi xmlns:a14="http://schemas.microsoft.com/office/drawing/2010/main" val="0"/>
+                        </a:ext>
+                      </a:extLst>
+                    </a:blip>
+                    <a:stretch>
+                      <a:fillRect/>
+                    </a:stretch>
+                  </pic:blipFill>
+                  <pic:spPr>
+                    <a:xfrm>
+                      <a:off x="0" y="0"/>
+                      <a:ext cx="8863330" cy="3943350"/>
+                    </a:xfrm>
+                    <a:prstGeom prst="rect">
+                      <a:avLst/>
+                    </a:prstGeom>
+                  </pic:spPr>
+                </pic:pic>
+              </a:graphicData>
+            </a:graphic>
+          </wp:anchor>
+        </w:drawing>
+      </w:r>
+      <w:r>
+        <w:rPr>
           <w:b/>
           <w:color w:val="auto"/>
           <w:lang w:val="en-US"/>
         </w:rPr>
-        <w:t>3.1. Sơ đồ CDM</w:t>
-      </w:r>
+        <w:t>3.1. Sơ đồ C</w:t>
+      </w:r>
+      <w:r>
+        <w:rPr>
+          <w:b/>
+          <w:color w:val="auto"/>
+          <w:lang w:val="en-US"/>
+        </w:rPr>
+        <w:t>ơ Sở Dữ Liệu</w:t>
+      </w:r>
+    </w:p>
+    <w:p>
+      <w:pPr>
+        <w:rPr>
+          <w:lang w:val="en-US"/>
+        </w:rPr>
+      </w:pPr>
+    </w:p>
+    <w:p>
+      <w:pPr>
+        <w:rPr>
+          <w:lang w:val="en-US"/>
+        </w:rPr>
+        <w:sectPr>
+          <w:type w:val="continuous"/>
+          <w:pgSz w:w="16838" w:h="11906" w:orient="landscape"/>
+          <w:pgMar w:top="1440" w:right="1440" w:bottom="1440" w:left="1440" w:header="720" w:footer="720" w:gutter="0"/>
+          <w:cols w:space="720"/>
+          <w:docGrid w:linePitch="360"/>
+        </w:sectPr>
+      </w:pPr>
+    </w:p>
+    <w:p>
+      <w:pPr>
+        <w:rPr>
+          <w:lang w:val="en-US"/>
+        </w:rPr>
+      </w:pPr>
+      <w:bookmarkStart w:id="0" w:name="_GoBack"/>
+      <w:bookmarkEnd w:id="0"/>
     </w:p>
     <w:p>
       <w:pPr>
@@ -4039,6 +4146,13 @@
         </w:rPr>
         <w:t>3.2. Các bảng cơ sở dữ liệu</w:t>
       </w:r>
+    </w:p>
+    <w:p>
+      <w:pPr>
+        <w:rPr>
+          <w:lang w:val="en-US"/>
+        </w:rPr>
+      </w:pPr>
     </w:p>
     <w:p>
       <w:pPr>
@@ -4128,8 +4242,6 @@
 
 <file path=word/footer2.xml><?xml version="1.0" encoding="utf-8"?>
 <w:ftr xmlns:wpc="http://schemas.microsoft.com/office/word/2010/wordprocessingCanvas" xmlns:cx="http://schemas.microsoft.com/office/drawing/2014/chartex" xmlns:cx1="http://schemas.microsoft.com/office/drawing/2015/9/8/chartex" xmlns:mc="http://schemas.openxmlformats.org/markup-compatibility/2006" xmlns:o="urn:schemas-microsoft-com:office:office" xmlns:r="http://schemas.openxmlformats.org/officeDocument/2006/relationships" xmlns:m="http://schemas.openxmlformats.org/officeDocument/2006/math" xmlns:v="urn:schemas-microsoft-com:vml" xmlns:wp14="http://schemas.microsoft.com/office/word/2010/wordprocessingDrawing" xmlns:wp="http://schemas.openxmlformats.org/drawingml/2006/wordprocessingDrawing" xmlns:w10="urn:schemas-microsoft-com:office:word" xmlns:w="http://schemas.openxmlformats.org/wordprocessingml/2006/main" xmlns:w14="http://schemas.microsoft.com/office/word/2010/wordml" xmlns:w15="http://schemas.microsoft.com/office/word/2012/wordml" xmlns:w16se="http://schemas.microsoft.com/office/word/2015/wordml/symex" xmlns:wpg="http://schemas.microsoft.com/office/word/2010/wordprocessingGroup" xmlns:wpi="http://schemas.microsoft.com/office/word/2010/wordprocessingInk" xmlns:wne="http://schemas.microsoft.com/office/word/2006/wordml" xmlns:wps="http://schemas.microsoft.com/office/word/2010/wordprocessingShape" mc:Ignorable="w14 w15 w16se wp14">
-  <w:bookmarkStart w:id="0" w:name="_GoBack" w:displacedByCustomXml="next"/>
-  <w:bookmarkEnd w:id="0" w:displacedByCustomXml="next"/>
   <w:sdt>
     <w:sdtPr>
       <w:id w:val="1947572717"/>
@@ -4162,7 +4274,7 @@
           <w:rPr>
             <w:noProof/>
           </w:rPr>
-          <w:t>1</w:t>
+          <w:t>9</w:t>
         </w:r>
         <w:r>
           <w:rPr>
@@ -6635,7 +6747,7 @@
 </file>
 
 <file path=customXml/itemProps1.xml><?xml version="1.0" encoding="utf-8"?>
-<ds:datastoreItem xmlns:ds="http://schemas.openxmlformats.org/officeDocument/2006/customXml" ds:itemID="{9DE5DF62-738E-4101-9926-5AFD2AFDF27E}">
+<ds:datastoreItem xmlns:ds="http://schemas.openxmlformats.org/officeDocument/2006/customXml" ds:itemID="{1C64B3FB-24B7-40F6-AE7F-4499D520C2BD}">
   <ds:schemaRefs>
     <ds:schemaRef ds:uri="http://schemas.openxmlformats.org/officeDocument/2006/bibliography"/>
   </ds:schemaRefs>

</xml_diff>

<commit_message>
complete edit subject feature
</commit_message>
<xml_diff>
--- a/CT271_B2105568_BaoCaoNienLuan.docx
+++ b/CT271_B2105568_BaoCaoNienLuan.docx
@@ -1895,8 +1895,19 @@
           <w:szCs w:val="24"/>
           <w:lang w:eastAsia="vi-VN"/>
         </w:rPr>
-        <w:t>Có thể vận hành tốt trên nhiều trình duyệt, nhiều thiết bị</w:t>
-      </w:r>
+        <w:t>Có thể vận hành tốt trên nhiều trình duyệ</w:t>
+      </w:r>
+      <w:r>
+        <w:rPr>
+          <w:rFonts w:asciiTheme="majorHAnsi" w:hAnsiTheme="majorHAnsi" w:cstheme="majorHAnsi"/>
+          <w:sz w:val="24"/>
+          <w:szCs w:val="24"/>
+          <w:lang w:eastAsia="vi-VN"/>
+        </w:rPr>
+        <w:t>t</w:t>
+      </w:r>
+      <w:bookmarkStart w:id="0" w:name="_GoBack"/>
+      <w:bookmarkEnd w:id="0"/>
     </w:p>
     <w:p>
       <w:pPr>
@@ -3942,15 +3953,77 @@
     </w:p>
     <w:p>
       <w:pPr>
-        <w:spacing w:before="120" w:after="0" w:line="240" w:lineRule="auto"/>
-        <w:jc w:val="both"/>
-        <w:rPr>
-          <w:rFonts w:ascii="Times New Roman" w:eastAsia="Times New Roman" w:hAnsi="Times New Roman" w:cs="Times New Roman"/>
-          <w:sz w:val="24"/>
-          <w:szCs w:val="24"/>
-          <w:lang w:val="en-US" w:eastAsia="vi-VN"/>
-        </w:rPr>
-      </w:pPr>
+        <w:pStyle w:val="Heading3"/>
+        <w:spacing w:before="120" w:after="120"/>
+        <w:ind w:left="288" w:right="288"/>
+        <w:rPr>
+          <w:rFonts w:eastAsia="Times New Roman"/>
+          <w:b/>
+          <w:color w:val="000000" w:themeColor="text1"/>
+          <w:sz w:val="28"/>
+          <w:szCs w:val="28"/>
+          <w:lang w:val="en-US" w:eastAsia="vi-VN"/>
+        </w:rPr>
+      </w:pPr>
+      <w:r>
+        <w:rPr>
+          <w:rFonts w:eastAsia="Times New Roman"/>
+          <w:b/>
+          <w:color w:val="000000" w:themeColor="text1"/>
+          <w:sz w:val="28"/>
+          <w:szCs w:val="28"/>
+          <w:lang w:val="en-US" w:eastAsia="vi-VN"/>
+        </w:rPr>
+        <w:t>2.6.3. Giao diện Empty State</w:t>
+      </w:r>
+    </w:p>
+    <w:p>
+      <w:pPr>
+        <w:pStyle w:val="Heading3"/>
+        <w:spacing w:before="120" w:after="120"/>
+        <w:ind w:left="288" w:right="288"/>
+        <w:rPr>
+          <w:b/>
+          <w:color w:val="000000" w:themeColor="text1"/>
+          <w:sz w:val="28"/>
+          <w:szCs w:val="28"/>
+          <w:lang w:val="en-US" w:eastAsia="vi-VN"/>
+        </w:rPr>
+      </w:pPr>
+      <w:r>
+        <w:rPr>
+          <w:b/>
+          <w:color w:val="000000" w:themeColor="text1"/>
+          <w:sz w:val="28"/>
+          <w:szCs w:val="28"/>
+          <w:lang w:val="en-US" w:eastAsia="vi-VN"/>
+        </w:rPr>
+        <w:t>2.6.4. Giao diện Spinner</w:t>
+      </w:r>
+    </w:p>
+    <w:p>
+      <w:pPr>
+        <w:pStyle w:val="Heading3"/>
+        <w:spacing w:before="120" w:after="120"/>
+        <w:ind w:left="288" w:right="288"/>
+        <w:rPr>
+          <w:b/>
+          <w:color w:val="000000" w:themeColor="text1"/>
+          <w:sz w:val="28"/>
+          <w:szCs w:val="28"/>
+          <w:lang w:val="en-US" w:eastAsia="vi-VN"/>
+        </w:rPr>
+      </w:pPr>
+      <w:r>
+        <w:rPr>
+          <w:b/>
+          <w:color w:val="000000" w:themeColor="text1"/>
+          <w:sz w:val="28"/>
+          <w:szCs w:val="28"/>
+          <w:lang w:val="en-US" w:eastAsia="vi-VN"/>
+        </w:rPr>
+        <w:t>2.6.5. Giao diện Toast Message</w:t>
+      </w:r>
     </w:p>
     <w:p/>
     <w:p>
@@ -4028,7 +4101,8 @@
       </w:pPr>
       <w:r>
         <w:rPr>
-          <w:lang w:val="en-US"/>
+          <w:noProof/>
+          <w:lang w:eastAsia="vi-VN"/>
         </w:rPr>
         <w:drawing>
           <wp:anchor distT="0" distB="0" distL="114300" distR="114300" simplePos="0" relativeHeight="251664384" behindDoc="0" locked="0" layoutInCell="1" allowOverlap="1">
@@ -4124,8 +4198,6 @@
           <w:lang w:val="en-US"/>
         </w:rPr>
       </w:pPr>
-      <w:bookmarkStart w:id="0" w:name="_GoBack"/>
-      <w:bookmarkEnd w:id="0"/>
     </w:p>
     <w:p>
       <w:pPr>
@@ -4274,7 +4346,7 @@
           <w:rPr>
             <w:noProof/>
           </w:rPr>
-          <w:t>9</w:t>
+          <w:t>10</w:t>
         </w:r>
         <w:r>
           <w:rPr>
@@ -6747,7 +6819,7 @@
 </file>
 
 <file path=customXml/itemProps1.xml><?xml version="1.0" encoding="utf-8"?>
-<ds:datastoreItem xmlns:ds="http://schemas.openxmlformats.org/officeDocument/2006/customXml" ds:itemID="{1C64B3FB-24B7-40F6-AE7F-4499D520C2BD}">
+<ds:datastoreItem xmlns:ds="http://schemas.openxmlformats.org/officeDocument/2006/customXml" ds:itemID="{25F4DA3F-4A04-4840-9A05-B449663E667F}">
   <ds:schemaRefs>
     <ds:schemaRef ds:uri="http://schemas.openxmlformats.org/officeDocument/2006/bibliography"/>
   </ds:schemaRefs>

</xml_diff>